<commit_message>
Sign error in body lift corrected. All other fit related corrected
</commit_message>
<xml_diff>
--- a/figures/lift_body/body_fz_fit_methodology.docx
+++ b/figures/lift_body/body_fz_fit_methodology.docx
@@ -21,59 +21,7 @@
           <w:szCs w:val="56"/>
           <w:lang w:val="en-CA" w:eastAsia="zh-CN" w:bidi="hi-IN"/>
         </w:rPr>
-        <w:t>Body</w:t>
-      </w:r>
-      <w:r>
-        <w:rPr>
-          <w:rFonts w:eastAsia="Noto Sans CJK SC" w:cs="Lohit Devanagari"/>
-          <w:b/>
-          <w:bCs/>
-          <w:color w:val="auto"/>
-          <w:kern w:val="2"/>
-          <w:sz w:val="56"/>
-          <w:szCs w:val="56"/>
-          <w:lang w:val="en-CA" w:eastAsia="zh-CN" w:bidi="hi-IN"/>
-        </w:rPr>
-        <w:t xml:space="preserve"> F</w:t>
-      </w:r>
-      <w:r>
-        <w:rPr>
-          <w:rFonts w:eastAsia="Noto Sans CJK SC" w:cs="Lohit Devanagari"/>
-          <w:b/>
-          <w:bCs/>
-          <w:color w:val="auto"/>
-          <w:kern w:val="2"/>
-          <w:sz w:val="56"/>
-          <w:szCs w:val="56"/>
-          <w:lang w:val="en-CA" w:eastAsia="zh-CN" w:bidi="hi-IN"/>
-        </w:rPr>
-        <w:t>z</w:t>
-      </w:r>
-      <w:r>
-        <w:rPr>
-          <w:rFonts w:eastAsia="Noto Sans CJK SC" w:cs="Lohit Devanagari"/>
-          <w:b/>
-          <w:bCs/>
-          <w:color w:val="auto"/>
-          <w:kern w:val="2"/>
-          <w:sz w:val="56"/>
-          <w:szCs w:val="56"/>
-          <w:lang w:val="en-CA" w:eastAsia="zh-CN" w:bidi="hi-IN"/>
-        </w:rPr>
-        <w:t xml:space="preserve"> </w:t>
-      </w:r>
-      <w:r>
-        <w:rPr>
-          <w:rFonts w:eastAsia="Noto Sans CJK SC" w:cs="Lohit Devanagari"/>
-          <w:b/>
-          <w:bCs/>
-          <w:color w:val="auto"/>
-          <w:kern w:val="2"/>
-          <w:sz w:val="56"/>
-          <w:szCs w:val="56"/>
-          <w:lang w:val="en-CA" w:eastAsia="zh-CN" w:bidi="hi-IN"/>
-        </w:rPr>
-        <w:t>Lift</w:t>
+        <w:t>Body Fz Lift</w:t>
       </w:r>
       <w:r>
         <w:rPr/>
@@ -125,15 +73,7 @@
       </w:pPr>
       <w:r>
         <w:rPr/>
-        <w:t>Using lift_</w:t>
-      </w:r>
-      <w:r>
-        <w:rPr/>
-        <w:t>body</w:t>
-      </w:r>
-      <w:r>
-        <w:rPr/>
-        <w:t>.m</w:t>
+        <w:t>Using lift_body.m</w:t>
       </w:r>
     </w:p>
     <w:p>
@@ -152,22 +92,6 @@
         <w:pStyle w:val="Heading2"/>
         <w:numPr>
           <w:ilvl w:val="1"/>
-          <w:numId w:val="2"/>
-        </w:numPr>
-        <w:bidi w:val="0"/>
-        <w:jc w:val="left"/>
-        <w:rPr/>
-      </w:pPr>
-      <w:r>
-        <w:rPr/>
-        <w:t>Wind Tunnels Test Data Used:</w:t>
-      </w:r>
-    </w:p>
-    <w:p>
-      <w:pPr>
-        <w:pStyle w:val="Normal"/>
-        <w:numPr>
-          <w:ilvl w:val="0"/>
           <w:numId w:val="3"/>
         </w:numPr>
         <w:bidi w:val="0"/>
@@ -176,15 +100,23 @@
       </w:pPr>
       <w:r>
         <w:rPr/>
-        <w:t xml:space="preserve">Aicraft without </w:t>
-      </w:r>
-      <w:r>
-        <w:rPr/>
-        <w:t xml:space="preserve">wing, </w:t>
-      </w:r>
-      <w:r>
-        <w:rPr/>
-        <w:t xml:space="preserve">pusher, </w:t>
+        <w:t>Wind Tunnels Test Data Used:</w:t>
+      </w:r>
+    </w:p>
+    <w:p>
+      <w:pPr>
+        <w:pStyle w:val="Normal"/>
+        <w:numPr>
+          <w:ilvl w:val="0"/>
+          <w:numId w:val="4"/>
+        </w:numPr>
+        <w:bidi w:val="0"/>
+        <w:jc w:val="left"/>
+        <w:rPr/>
+      </w:pPr>
+      <w:r>
+        <w:rPr/>
+        <w:t xml:space="preserve">Aicraft without wing, pusher, </w:t>
       </w:r>
       <w:r>
         <w:rPr>
@@ -199,11 +131,7 @@
       </w:r>
       <w:r>
         <w:rPr/>
-        <w:t>, hover props --&gt; LP</w:t>
-      </w:r>
-      <w:r>
-        <w:rPr/>
-        <w:t>4</w:t>
+        <w:t>, hover props --&gt; LP4</w:t>
       </w:r>
     </w:p>
     <w:p>
@@ -211,7 +139,7 @@
         <w:pStyle w:val="Heading2"/>
         <w:numPr>
           <w:ilvl w:val="1"/>
-          <w:numId w:val="2"/>
+          <w:numId w:val="3"/>
         </w:numPr>
         <w:bidi w:val="0"/>
         <w:jc w:val="left"/>
@@ -227,7 +155,7 @@
         <w:pStyle w:val="Normal"/>
         <w:numPr>
           <w:ilvl w:val="0"/>
-          <w:numId w:val="4"/>
+          <w:numId w:val="5"/>
         </w:numPr>
         <w:bidi w:val="0"/>
         <w:jc w:val="left"/>
@@ -247,7 +175,7 @@
         <w:pStyle w:val="Normal"/>
         <w:numPr>
           <w:ilvl w:val="0"/>
-          <w:numId w:val="4"/>
+          <w:numId w:val="5"/>
         </w:numPr>
         <w:bidi w:val="0"/>
         <w:jc w:val="left"/>
@@ -267,7 +195,7 @@
         <w:pStyle w:val="Normal"/>
         <w:numPr>
           <w:ilvl w:val="0"/>
-          <w:numId w:val="4"/>
+          <w:numId w:val="5"/>
         </w:numPr>
         <w:bidi w:val="0"/>
         <w:jc w:val="left"/>
@@ -287,7 +215,7 @@
         <w:pStyle w:val="Normal"/>
         <w:numPr>
           <w:ilvl w:val="0"/>
-          <w:numId w:val="4"/>
+          <w:numId w:val="5"/>
         </w:numPr>
         <w:bidi w:val="0"/>
         <w:jc w:val="left"/>
@@ -305,6 +233,10 @@
     <w:p>
       <w:pPr>
         <w:pStyle w:val="Heading2"/>
+        <w:numPr>
+          <w:ilvl w:val="1"/>
+          <w:numId w:val="2"/>
+        </w:numPr>
         <w:rPr/>
       </w:pPr>
       <w:r>
@@ -323,7 +255,7 @@
           <w:color w:val="028009"/>
           <w:sz w:val="20"/>
         </w:rPr>
-        <w:t>% Fz = 1.569286184145456E-3*cos(skew)+-5.989835400355119E-3+2.346715949355502E-1*alpha+-6.611857425073364E-2*alpha^2)*V^2</w:t>
+        <w:t>% Fz = -1.569286184145456E-3*cos(skew)+5.989835400355119E-3+-2.346715949355502E-1*alpha+6.611857425073364E-2*alpha^2)*V^2</w:t>
       </w:r>
     </w:p>
     <w:p>
@@ -344,7 +276,7 @@
         <w:rPr/>
         <w:drawing>
           <wp:inline distT="0" distB="0" distL="0" distR="0">
-            <wp:extent cx="5808345" cy="4358640"/>
+            <wp:extent cx="4969510" cy="3729990"/>
             <wp:effectExtent l="0" t="0" r="0" b="0"/>
             <wp:docPr id="1" name="Image1" descr=""/>
             <wp:cNvGraphicFramePr>
@@ -368,7 +300,7 @@
                   <pic:spPr bwMode="auto">
                     <a:xfrm>
                       <a:off x="0" y="0"/>
-                      <a:ext cx="5808345" cy="4358640"/>
+                      <a:ext cx="4969510" cy="3729990"/>
                     </a:xfrm>
                     <a:prstGeom prst="rect">
                       <a:avLst/>
@@ -379,26 +311,6 @@
             </a:graphic>
           </wp:inline>
         </w:drawing>
-      </w:r>
-    </w:p>
-    <w:p>
-      <w:pPr>
-        <w:pStyle w:val="Normal"/>
-        <w:rPr/>
-      </w:pPr>
-      <w:r>
-        <w:rPr/>
-        <w:t>Positive Fz (down) is generated by the body.</w:t>
-      </w:r>
-    </w:p>
-    <w:p>
-      <w:pPr>
-        <w:pStyle w:val="Normal"/>
-        <w:rPr/>
-      </w:pPr>
-      <w:r>
-        <w:rPr/>
-        <w:t>Still not explained why...</w:t>
       </w:r>
     </w:p>
     <w:sectPr>
@@ -659,141 +571,260 @@
   <w:abstractNum w:abstractNumId="3">
     <w:lvl w:ilvl="0">
       <w:start w:val="1"/>
-      <w:numFmt w:val="bullet"/>
-      <w:lvlText w:val=""/>
-      <w:lvlJc w:val="left"/>
-      <w:pPr>
-        <w:tabs>
-          <w:tab w:val="num" w:pos="720"/>
-        </w:tabs>
-        <w:ind w:left="720" w:hanging="360"/>
-      </w:pPr>
-      <w:rPr>
-        <w:rFonts w:ascii="Symbol" w:hAnsi="Symbol" w:cs="Symbol" w:hint="default"/>
-      </w:rPr>
+      <w:numFmt w:val="none"/>
+      <w:suff w:val="nothing"/>
+      <w:lvlText w:val=""/>
+      <w:lvlJc w:val="left"/>
+      <w:pPr>
+        <w:tabs>
+          <w:tab w:val="num" w:pos="0"/>
+        </w:tabs>
+        <w:ind w:left="0" w:hanging="0"/>
+      </w:pPr>
     </w:lvl>
     <w:lvl w:ilvl="1">
       <w:start w:val="1"/>
-      <w:numFmt w:val="bullet"/>
-      <w:lvlText w:val="◦"/>
-      <w:lvlJc w:val="left"/>
-      <w:pPr>
-        <w:tabs>
-          <w:tab w:val="num" w:pos="1080"/>
-        </w:tabs>
-        <w:ind w:left="1080" w:hanging="360"/>
-      </w:pPr>
-      <w:rPr>
-        <w:rFonts w:ascii="OpenSymbol" w:hAnsi="OpenSymbol" w:cs="OpenSymbol" w:hint="default"/>
-      </w:rPr>
+      <w:numFmt w:val="none"/>
+      <w:suff w:val="nothing"/>
+      <w:lvlText w:val=""/>
+      <w:lvlJc w:val="left"/>
+      <w:pPr>
+        <w:tabs>
+          <w:tab w:val="num" w:pos="0"/>
+        </w:tabs>
+        <w:ind w:left="0" w:hanging="0"/>
+      </w:pPr>
     </w:lvl>
     <w:lvl w:ilvl="2">
       <w:start w:val="1"/>
-      <w:numFmt w:val="bullet"/>
-      <w:lvlText w:val="▪"/>
-      <w:lvlJc w:val="left"/>
-      <w:pPr>
-        <w:tabs>
-          <w:tab w:val="num" w:pos="1440"/>
-        </w:tabs>
-        <w:ind w:left="1440" w:hanging="360"/>
-      </w:pPr>
-      <w:rPr>
-        <w:rFonts w:ascii="OpenSymbol" w:hAnsi="OpenSymbol" w:cs="OpenSymbol" w:hint="default"/>
-      </w:rPr>
+      <w:numFmt w:val="none"/>
+      <w:suff w:val="nothing"/>
+      <w:lvlText w:val=""/>
+      <w:lvlJc w:val="left"/>
+      <w:pPr>
+        <w:tabs>
+          <w:tab w:val="num" w:pos="0"/>
+        </w:tabs>
+        <w:ind w:left="0" w:hanging="0"/>
+      </w:pPr>
     </w:lvl>
     <w:lvl w:ilvl="3">
       <w:start w:val="1"/>
-      <w:numFmt w:val="bullet"/>
-      <w:lvlText w:val=""/>
-      <w:lvlJc w:val="left"/>
-      <w:pPr>
-        <w:tabs>
-          <w:tab w:val="num" w:pos="1800"/>
-        </w:tabs>
-        <w:ind w:left="1800" w:hanging="360"/>
-      </w:pPr>
-      <w:rPr>
-        <w:rFonts w:ascii="Symbol" w:hAnsi="Symbol" w:cs="Symbol" w:hint="default"/>
-      </w:rPr>
+      <w:numFmt w:val="none"/>
+      <w:suff w:val="nothing"/>
+      <w:lvlText w:val=""/>
+      <w:lvlJc w:val="left"/>
+      <w:pPr>
+        <w:tabs>
+          <w:tab w:val="num" w:pos="0"/>
+        </w:tabs>
+        <w:ind w:left="0" w:hanging="0"/>
+      </w:pPr>
     </w:lvl>
     <w:lvl w:ilvl="4">
       <w:start w:val="1"/>
-      <w:numFmt w:val="bullet"/>
-      <w:lvlText w:val="◦"/>
-      <w:lvlJc w:val="left"/>
-      <w:pPr>
-        <w:tabs>
-          <w:tab w:val="num" w:pos="2160"/>
-        </w:tabs>
-        <w:ind w:left="2160" w:hanging="360"/>
-      </w:pPr>
-      <w:rPr>
-        <w:rFonts w:ascii="OpenSymbol" w:hAnsi="OpenSymbol" w:cs="OpenSymbol" w:hint="default"/>
-      </w:rPr>
+      <w:numFmt w:val="none"/>
+      <w:suff w:val="nothing"/>
+      <w:lvlText w:val=""/>
+      <w:lvlJc w:val="left"/>
+      <w:pPr>
+        <w:tabs>
+          <w:tab w:val="num" w:pos="0"/>
+        </w:tabs>
+        <w:ind w:left="0" w:hanging="0"/>
+      </w:pPr>
     </w:lvl>
     <w:lvl w:ilvl="5">
       <w:start w:val="1"/>
-      <w:numFmt w:val="bullet"/>
-      <w:lvlText w:val="▪"/>
-      <w:lvlJc w:val="left"/>
-      <w:pPr>
-        <w:tabs>
-          <w:tab w:val="num" w:pos="2520"/>
-        </w:tabs>
-        <w:ind w:left="2520" w:hanging="360"/>
-      </w:pPr>
-      <w:rPr>
-        <w:rFonts w:ascii="OpenSymbol" w:hAnsi="OpenSymbol" w:cs="OpenSymbol" w:hint="default"/>
-      </w:rPr>
+      <w:numFmt w:val="none"/>
+      <w:suff w:val="nothing"/>
+      <w:lvlText w:val=""/>
+      <w:lvlJc w:val="left"/>
+      <w:pPr>
+        <w:tabs>
+          <w:tab w:val="num" w:pos="0"/>
+        </w:tabs>
+        <w:ind w:left="0" w:hanging="0"/>
+      </w:pPr>
     </w:lvl>
     <w:lvl w:ilvl="6">
       <w:start w:val="1"/>
-      <w:numFmt w:val="bullet"/>
-      <w:lvlText w:val=""/>
-      <w:lvlJc w:val="left"/>
-      <w:pPr>
-        <w:tabs>
-          <w:tab w:val="num" w:pos="2880"/>
-        </w:tabs>
-        <w:ind w:left="2880" w:hanging="360"/>
-      </w:pPr>
-      <w:rPr>
-        <w:rFonts w:ascii="Symbol" w:hAnsi="Symbol" w:cs="Symbol" w:hint="default"/>
-      </w:rPr>
+      <w:numFmt w:val="none"/>
+      <w:suff w:val="nothing"/>
+      <w:lvlText w:val=""/>
+      <w:lvlJc w:val="left"/>
+      <w:pPr>
+        <w:tabs>
+          <w:tab w:val="num" w:pos="0"/>
+        </w:tabs>
+        <w:ind w:left="0" w:hanging="0"/>
+      </w:pPr>
     </w:lvl>
     <w:lvl w:ilvl="7">
       <w:start w:val="1"/>
-      <w:numFmt w:val="bullet"/>
-      <w:lvlText w:val="◦"/>
-      <w:lvlJc w:val="left"/>
-      <w:pPr>
-        <w:tabs>
-          <w:tab w:val="num" w:pos="3240"/>
-        </w:tabs>
-        <w:ind w:left="3240" w:hanging="360"/>
-      </w:pPr>
-      <w:rPr>
-        <w:rFonts w:ascii="OpenSymbol" w:hAnsi="OpenSymbol" w:cs="OpenSymbol" w:hint="default"/>
-      </w:rPr>
+      <w:numFmt w:val="none"/>
+      <w:suff w:val="nothing"/>
+      <w:lvlText w:val=""/>
+      <w:lvlJc w:val="left"/>
+      <w:pPr>
+        <w:tabs>
+          <w:tab w:val="num" w:pos="0"/>
+        </w:tabs>
+        <w:ind w:left="0" w:hanging="0"/>
+      </w:pPr>
     </w:lvl>
     <w:lvl w:ilvl="8">
       <w:start w:val="1"/>
-      <w:numFmt w:val="bullet"/>
-      <w:lvlText w:val="▪"/>
-      <w:lvlJc w:val="left"/>
-      <w:pPr>
-        <w:tabs>
-          <w:tab w:val="num" w:pos="3600"/>
-        </w:tabs>
-        <w:ind w:left="3600" w:hanging="360"/>
-      </w:pPr>
-      <w:rPr>
-        <w:rFonts w:ascii="OpenSymbol" w:hAnsi="OpenSymbol" w:cs="OpenSymbol" w:hint="default"/>
-      </w:rPr>
+      <w:numFmt w:val="none"/>
+      <w:suff w:val="nothing"/>
+      <w:lvlText w:val=""/>
+      <w:lvlJc w:val="left"/>
+      <w:pPr>
+        <w:tabs>
+          <w:tab w:val="num" w:pos="0"/>
+        </w:tabs>
+        <w:ind w:left="0" w:hanging="0"/>
+      </w:pPr>
     </w:lvl>
   </w:abstractNum>
   <w:abstractNum w:abstractNumId="4">
+    <w:lvl w:ilvl="0">
+      <w:start w:val="1"/>
+      <w:numFmt w:val="bullet"/>
+      <w:lvlText w:val=""/>
+      <w:lvlJc w:val="left"/>
+      <w:pPr>
+        <w:tabs>
+          <w:tab w:val="num" w:pos="720"/>
+        </w:tabs>
+        <w:ind w:left="720" w:hanging="360"/>
+      </w:pPr>
+      <w:rPr>
+        <w:rFonts w:ascii="Symbol" w:hAnsi="Symbol" w:cs="Symbol" w:hint="default"/>
+      </w:rPr>
+    </w:lvl>
+    <w:lvl w:ilvl="1">
+      <w:start w:val="1"/>
+      <w:numFmt w:val="bullet"/>
+      <w:lvlText w:val="◦"/>
+      <w:lvlJc w:val="left"/>
+      <w:pPr>
+        <w:tabs>
+          <w:tab w:val="num" w:pos="1080"/>
+        </w:tabs>
+        <w:ind w:left="1080" w:hanging="360"/>
+      </w:pPr>
+      <w:rPr>
+        <w:rFonts w:ascii="OpenSymbol" w:hAnsi="OpenSymbol" w:cs="OpenSymbol" w:hint="default"/>
+      </w:rPr>
+    </w:lvl>
+    <w:lvl w:ilvl="2">
+      <w:start w:val="1"/>
+      <w:numFmt w:val="bullet"/>
+      <w:lvlText w:val="▪"/>
+      <w:lvlJc w:val="left"/>
+      <w:pPr>
+        <w:tabs>
+          <w:tab w:val="num" w:pos="1440"/>
+        </w:tabs>
+        <w:ind w:left="1440" w:hanging="360"/>
+      </w:pPr>
+      <w:rPr>
+        <w:rFonts w:ascii="OpenSymbol" w:hAnsi="OpenSymbol" w:cs="OpenSymbol" w:hint="default"/>
+      </w:rPr>
+    </w:lvl>
+    <w:lvl w:ilvl="3">
+      <w:start w:val="1"/>
+      <w:numFmt w:val="bullet"/>
+      <w:lvlText w:val=""/>
+      <w:lvlJc w:val="left"/>
+      <w:pPr>
+        <w:tabs>
+          <w:tab w:val="num" w:pos="1800"/>
+        </w:tabs>
+        <w:ind w:left="1800" w:hanging="360"/>
+      </w:pPr>
+      <w:rPr>
+        <w:rFonts w:ascii="Symbol" w:hAnsi="Symbol" w:cs="Symbol" w:hint="default"/>
+      </w:rPr>
+    </w:lvl>
+    <w:lvl w:ilvl="4">
+      <w:start w:val="1"/>
+      <w:numFmt w:val="bullet"/>
+      <w:lvlText w:val="◦"/>
+      <w:lvlJc w:val="left"/>
+      <w:pPr>
+        <w:tabs>
+          <w:tab w:val="num" w:pos="2160"/>
+        </w:tabs>
+        <w:ind w:left="2160" w:hanging="360"/>
+      </w:pPr>
+      <w:rPr>
+        <w:rFonts w:ascii="OpenSymbol" w:hAnsi="OpenSymbol" w:cs="OpenSymbol" w:hint="default"/>
+      </w:rPr>
+    </w:lvl>
+    <w:lvl w:ilvl="5">
+      <w:start w:val="1"/>
+      <w:numFmt w:val="bullet"/>
+      <w:lvlText w:val="▪"/>
+      <w:lvlJc w:val="left"/>
+      <w:pPr>
+        <w:tabs>
+          <w:tab w:val="num" w:pos="2520"/>
+        </w:tabs>
+        <w:ind w:left="2520" w:hanging="360"/>
+      </w:pPr>
+      <w:rPr>
+        <w:rFonts w:ascii="OpenSymbol" w:hAnsi="OpenSymbol" w:cs="OpenSymbol" w:hint="default"/>
+      </w:rPr>
+    </w:lvl>
+    <w:lvl w:ilvl="6">
+      <w:start w:val="1"/>
+      <w:numFmt w:val="bullet"/>
+      <w:lvlText w:val=""/>
+      <w:lvlJc w:val="left"/>
+      <w:pPr>
+        <w:tabs>
+          <w:tab w:val="num" w:pos="2880"/>
+        </w:tabs>
+        <w:ind w:left="2880" w:hanging="360"/>
+      </w:pPr>
+      <w:rPr>
+        <w:rFonts w:ascii="Symbol" w:hAnsi="Symbol" w:cs="Symbol" w:hint="default"/>
+      </w:rPr>
+    </w:lvl>
+    <w:lvl w:ilvl="7">
+      <w:start w:val="1"/>
+      <w:numFmt w:val="bullet"/>
+      <w:lvlText w:val="◦"/>
+      <w:lvlJc w:val="left"/>
+      <w:pPr>
+        <w:tabs>
+          <w:tab w:val="num" w:pos="3240"/>
+        </w:tabs>
+        <w:ind w:left="3240" w:hanging="360"/>
+      </w:pPr>
+      <w:rPr>
+        <w:rFonts w:ascii="OpenSymbol" w:hAnsi="OpenSymbol" w:cs="OpenSymbol" w:hint="default"/>
+      </w:rPr>
+    </w:lvl>
+    <w:lvl w:ilvl="8">
+      <w:start w:val="1"/>
+      <w:numFmt w:val="bullet"/>
+      <w:lvlText w:val="▪"/>
+      <w:lvlJc w:val="left"/>
+      <w:pPr>
+        <w:tabs>
+          <w:tab w:val="num" w:pos="3600"/>
+        </w:tabs>
+        <w:ind w:left="3600" w:hanging="360"/>
+      </w:pPr>
+      <w:rPr>
+        <w:rFonts w:ascii="OpenSymbol" w:hAnsi="OpenSymbol" w:cs="OpenSymbol" w:hint="default"/>
+      </w:rPr>
+    </w:lvl>
+  </w:abstractNum>
+  <w:abstractNum w:abstractNumId="5">
     <w:lvl w:ilvl="0">
       <w:start w:val="1"/>
       <w:numFmt w:val="bullet"/>
@@ -942,6 +973,9 @@
   <w:num w:numId="4">
     <w:abstractNumId w:val="4"/>
   </w:num>
+  <w:num w:numId="5">
+    <w:abstractNumId w:val="5"/>
+  </w:num>
 </w:numbering>
 </file>
 

</xml_diff>